<commit_message>
some changes to Sound, separated score printing for better readability, added sounds
</commit_message>
<xml_diff>
--- a/DragonjackDocumentation.docx
+++ b/DragonjackDocumentation.docx
@@ -178,17 +178,7 @@
           <w:szCs w:val="22"/>
           <w:lang w:val="en-GB"/>
         </w:rPr>
-        <w:t>Красимир Димитров (gua543)</w:t>
-      </w:r>
-      <w:r>
-        <w:rPr>
-          <w:rFonts w:asciiTheme="minorHAnsi" w:hAnsiTheme="minorHAnsi" w:cstheme="minorHAnsi"/>
-          <w:b w:val="0"/>
-          <w:sz w:val="22"/>
-          <w:szCs w:val="22"/>
-          <w:lang w:val="en-GB"/>
-        </w:rPr>
-        <w:t xml:space="preserve"> </w:t>
+        <w:t xml:space="preserve">Красимир Димитров (gua543) </w:t>
       </w:r>
     </w:p>
     <w:p>
@@ -232,17 +222,7 @@
           <w:szCs w:val="22"/>
           <w:lang w:val="en-GB"/>
         </w:rPr>
-        <w:t>Михаил Нейков (mihailn)</w:t>
-      </w:r>
-      <w:r>
-        <w:rPr>
-          <w:rFonts w:asciiTheme="minorHAnsi" w:hAnsiTheme="minorHAnsi" w:cstheme="minorHAnsi"/>
-          <w:b w:val="0"/>
-          <w:sz w:val="22"/>
-          <w:szCs w:val="22"/>
-          <w:lang w:val="en-GB"/>
-        </w:rPr>
-        <w:t xml:space="preserve"> </w:t>
+        <w:t xml:space="preserve">Михаил Нейков (mihailn) </w:t>
       </w:r>
     </w:p>
     <w:p>
@@ -553,7 +533,27 @@
           <w:szCs w:val="22"/>
           <w:lang w:val="en-GB"/>
         </w:rPr>
-        <w:t>he application displays card sum, graphical ca</w:t>
+        <w:t>he application displays card sum</w:t>
+      </w:r>
+      <w:r>
+        <w:rPr>
+          <w:rFonts w:asciiTheme="minorHAnsi" w:hAnsiTheme="minorHAnsi" w:cstheme="minorHAnsi"/>
+          <w:b w:val="0"/>
+          <w:sz w:val="22"/>
+          <w:szCs w:val="22"/>
+          <w:lang w:val="en-GB"/>
+        </w:rPr>
+        <w:t>, available funds</w:t>
+      </w:r>
+      <w:r>
+        <w:rPr>
+          <w:rFonts w:asciiTheme="minorHAnsi" w:hAnsiTheme="minorHAnsi" w:cstheme="minorHAnsi"/>
+          <w:b w:val="0"/>
+          <w:sz w:val="22"/>
+          <w:szCs w:val="22"/>
+          <w:lang w:val="en-GB"/>
+        </w:rPr>
+        <w:t>, graphical ca</w:t>
       </w:r>
       <w:r>
         <w:rPr>
@@ -583,7 +583,49 @@
           <w:szCs w:val="22"/>
           <w:lang w:val="en-GB"/>
         </w:rPr>
-        <w:t xml:space="preserve">The user interacts with keystrokes. </w:t>
+        <w:t>Th</w:t>
+      </w:r>
+      <w:r>
+        <w:rPr>
+          <w:rFonts w:asciiTheme="minorHAnsi" w:hAnsiTheme="minorHAnsi" w:cstheme="minorHAnsi"/>
+          <w:b w:val="0"/>
+          <w:sz w:val="22"/>
+          <w:szCs w:val="22"/>
+          <w:lang w:val="en-GB"/>
+        </w:rPr>
+        <w:t xml:space="preserve">e user interacts with </w:t>
+      </w:r>
+      <w:proofErr w:type="spellStart"/>
+      <w:r>
+        <w:rPr>
+          <w:rFonts w:asciiTheme="minorHAnsi" w:hAnsiTheme="minorHAnsi" w:cstheme="minorHAnsi"/>
+          <w:b w:val="0"/>
+          <w:sz w:val="22"/>
+          <w:szCs w:val="22"/>
+          <w:lang w:val="en-GB"/>
+        </w:rPr>
+        <w:t>keypresses</w:t>
+      </w:r>
+      <w:proofErr w:type="spellEnd"/>
+      <w:r>
+        <w:rPr>
+          <w:rFonts w:asciiTheme="minorHAnsi" w:hAnsiTheme="minorHAnsi" w:cstheme="minorHAnsi"/>
+          <w:b w:val="0"/>
+          <w:sz w:val="22"/>
+          <w:szCs w:val="22"/>
+          <w:lang w:val="en-GB"/>
+        </w:rPr>
+        <w:t>, except when placing a bet</w:t>
+      </w:r>
+      <w:r>
+        <w:rPr>
+          <w:rFonts w:asciiTheme="minorHAnsi" w:hAnsiTheme="minorHAnsi" w:cstheme="minorHAnsi"/>
+          <w:b w:val="0"/>
+          <w:sz w:val="22"/>
+          <w:szCs w:val="22"/>
+          <w:lang w:val="en-GB"/>
+        </w:rPr>
+        <w:t xml:space="preserve">. </w:t>
       </w:r>
       <w:r>
         <w:rPr>
@@ -603,7 +645,29 @@
           <w:szCs w:val="22"/>
           <w:lang w:val="en-GB"/>
         </w:rPr>
-        <w:t xml:space="preserve"> Dragonjack also features </w:t>
+        <w:t xml:space="preserve"> </w:t>
+      </w:r>
+      <w:proofErr w:type="spellStart"/>
+      <w:r>
+        <w:rPr>
+          <w:rFonts w:asciiTheme="minorHAnsi" w:hAnsiTheme="minorHAnsi" w:cstheme="minorHAnsi"/>
+          <w:b w:val="0"/>
+          <w:sz w:val="22"/>
+          <w:szCs w:val="22"/>
+          <w:lang w:val="en-GB"/>
+        </w:rPr>
+        <w:t>Dragonjack</w:t>
+      </w:r>
+      <w:proofErr w:type="spellEnd"/>
+      <w:r>
+        <w:rPr>
+          <w:rFonts w:asciiTheme="minorHAnsi" w:hAnsiTheme="minorHAnsi" w:cstheme="minorHAnsi"/>
+          <w:b w:val="0"/>
+          <w:sz w:val="22"/>
+          <w:szCs w:val="22"/>
+          <w:lang w:val="en-GB"/>
+        </w:rPr>
+        <w:t xml:space="preserve"> also features </w:t>
       </w:r>
       <w:r>
         <w:rPr>
@@ -1024,7 +1088,27 @@
           <w:lang w:val="en-GB"/>
         </w:rPr>
         <w:lastRenderedPageBreak/>
-        <w:t>The point system of different cards is</w:t>
+        <w:t xml:space="preserve">The point </w:t>
+      </w:r>
+      <w:r>
+        <w:rPr>
+          <w:rFonts w:asciiTheme="minorHAnsi" w:hAnsiTheme="minorHAnsi" w:cstheme="minorHAnsi"/>
+          <w:b w:val="0"/>
+          <w:sz w:val="22"/>
+          <w:szCs w:val="22"/>
+          <w:lang w:val="en-GB"/>
+        </w:rPr>
+        <w:t>value</w:t>
+      </w:r>
+      <w:r>
+        <w:rPr>
+          <w:rFonts w:asciiTheme="minorHAnsi" w:hAnsiTheme="minorHAnsi" w:cstheme="minorHAnsi"/>
+          <w:b w:val="0"/>
+          <w:sz w:val="22"/>
+          <w:szCs w:val="22"/>
+          <w:lang w:val="en-GB"/>
+        </w:rPr>
+        <w:t xml:space="preserve"> of different cards is</w:t>
       </w:r>
       <w:r>
         <w:rPr>
@@ -1198,6 +1282,7 @@
         </w:rPr>
         <w:t xml:space="preserve">, </w:t>
       </w:r>
+      <w:proofErr w:type="gramStart"/>
       <w:r>
         <w:rPr>
           <w:rFonts w:asciiTheme="minorHAnsi" w:hAnsiTheme="minorHAnsi" w:cstheme="minorHAnsi"/>
@@ -1207,6 +1292,7 @@
         </w:rPr>
         <w:t>10</w:t>
       </w:r>
+      <w:proofErr w:type="gramEnd"/>
       <w:r>
         <w:rPr>
           <w:rFonts w:asciiTheme="minorHAnsi" w:hAnsiTheme="minorHAnsi" w:cstheme="minorHAnsi"/>
@@ -1311,7 +1397,37 @@
           <w:szCs w:val="22"/>
           <w:lang w:val="en-GB"/>
         </w:rPr>
-        <w:t xml:space="preserve"> can have a value of 1 or 11 as the player decides. </w:t>
+        <w:t xml:space="preserve"> can have a value of 1 or 11 as the player </w:t>
+      </w:r>
+      <w:r>
+        <w:rPr>
+          <w:rFonts w:asciiTheme="minorHAnsi" w:hAnsiTheme="minorHAnsi" w:cstheme="minorHAnsi"/>
+          <w:b w:val="0"/>
+          <w:sz w:val="22"/>
+          <w:szCs w:val="22"/>
+          <w:lang w:val="en-GB"/>
+        </w:rPr>
+        <w:t>requi</w:t>
+      </w:r>
+      <w:r>
+        <w:rPr>
+          <w:rFonts w:asciiTheme="minorHAnsi" w:hAnsiTheme="minorHAnsi" w:cstheme="minorHAnsi"/>
+          <w:b w:val="0"/>
+          <w:sz w:val="22"/>
+          <w:szCs w:val="22"/>
+          <w:lang w:val="en-GB"/>
+        </w:rPr>
+        <w:t>res</w:t>
+      </w:r>
+      <w:r>
+        <w:rPr>
+          <w:rFonts w:asciiTheme="minorHAnsi" w:hAnsiTheme="minorHAnsi" w:cstheme="minorHAnsi"/>
+          <w:b w:val="0"/>
+          <w:sz w:val="22"/>
+          <w:szCs w:val="22"/>
+          <w:lang w:val="en-GB"/>
+        </w:rPr>
+        <w:t xml:space="preserve">. </w:t>
       </w:r>
       <w:r>
         <w:rPr>
@@ -1399,17 +1515,7 @@
           <w:szCs w:val="22"/>
           <w:lang w:val="en-GB"/>
         </w:rPr>
-        <w:t xml:space="preserve"> is cleared, the user is</w:t>
-      </w:r>
-      <w:r>
-        <w:rPr>
-          <w:rFonts w:asciiTheme="minorHAnsi" w:hAnsiTheme="minorHAnsi" w:cstheme="minorHAnsi"/>
-          <w:b w:val="0"/>
-          <w:sz w:val="22"/>
-          <w:szCs w:val="22"/>
-          <w:lang w:val="en-GB"/>
-        </w:rPr>
-        <w:t xml:space="preserve"> prompted to place another bet</w:t>
+        <w:t xml:space="preserve"> is cleared, the user is prompted to place another bet</w:t>
       </w:r>
       <w:r>
         <w:rPr>
@@ -1639,21 +1745,101 @@
           <w:b w:val="0"/>
           <w:sz w:val="22"/>
           <w:szCs w:val="22"/>
-          <w:lang w:val="en-GB"/>
-        </w:rPr>
-      </w:pPr>
+          <w:u w:val="single"/>
+          <w:lang w:val="en-GB"/>
+        </w:rPr>
+      </w:pPr>
+      <w:r>
+        <w:rPr>
+          <w:rFonts w:asciiTheme="minorHAnsi" w:hAnsiTheme="minorHAnsi" w:cstheme="minorHAnsi"/>
+          <w:b w:val="0"/>
+          <w:sz w:val="22"/>
+          <w:szCs w:val="22"/>
+          <w:u w:val="single"/>
+          <w:lang w:val="en-GB"/>
+        </w:rPr>
+        <w:t>General Requirements:</w:t>
+      </w:r>
     </w:p>
     <w:p>
       <w:pPr>
         <w:pStyle w:val="Heading1"/>
         <w:rPr>
-          <w:rFonts w:asciiTheme="minorHAnsi" w:hAnsiTheme="minorHAnsi" w:cstheme="minorHAnsi"/>
-          <w:b w:val="0"/>
-          <w:sz w:val="22"/>
-          <w:szCs w:val="22"/>
-          <w:lang w:val="en-GB"/>
-        </w:rPr>
-      </w:pPr>
+          <w:rStyle w:val="hps"/>
+          <w:rFonts w:asciiTheme="minorHAnsi" w:hAnsiTheme="minorHAnsi" w:cstheme="minorHAnsi"/>
+          <w:b w:val="0"/>
+          <w:sz w:val="22"/>
+          <w:szCs w:val="22"/>
+          <w:lang w:val="en-GB"/>
+        </w:rPr>
+      </w:pPr>
+      <w:r>
+        <w:rPr>
+          <w:rFonts w:asciiTheme="minorHAnsi" w:hAnsiTheme="minorHAnsi" w:cstheme="minorHAnsi"/>
+          <w:sz w:val="22"/>
+          <w:szCs w:val="22"/>
+          <w:lang w:val="en-GB"/>
+        </w:rPr>
+        <w:t xml:space="preserve">At </w:t>
+      </w:r>
+      <w:r>
+        <w:rPr>
+          <w:rFonts w:asciiTheme="minorHAnsi" w:hAnsiTheme="minorHAnsi" w:cstheme="minorHAnsi"/>
+          <w:sz w:val="22"/>
+          <w:szCs w:val="22"/>
+          <w:lang w:val="en-GB"/>
+        </w:rPr>
+        <w:t>least 1</w:t>
+      </w:r>
+      <w:r>
+        <w:rPr>
+          <w:rFonts w:asciiTheme="minorHAnsi" w:hAnsiTheme="minorHAnsi" w:cstheme="minorHAnsi"/>
+          <w:sz w:val="22"/>
+          <w:szCs w:val="22"/>
+          <w:lang w:val="en-GB"/>
+        </w:rPr>
+        <w:t xml:space="preserve"> multi-dimension array </w:t>
+      </w:r>
+      <w:r>
+        <w:rPr>
+          <w:rFonts w:asciiTheme="minorHAnsi" w:hAnsiTheme="minorHAnsi" w:cstheme="minorHAnsi"/>
+          <w:sz w:val="22"/>
+          <w:szCs w:val="22"/>
+          <w:lang w:val="en-GB"/>
+        </w:rPr>
+        <w:t>–</w:t>
+      </w:r>
+      <w:r>
+        <w:rPr>
+          <w:rFonts w:asciiTheme="minorHAnsi" w:hAnsiTheme="minorHAnsi" w:cstheme="minorHAnsi"/>
+          <w:sz w:val="22"/>
+          <w:szCs w:val="22"/>
+          <w:lang w:val="en-GB"/>
+        </w:rPr>
+        <w:t xml:space="preserve"> </w:t>
+      </w:r>
+      <w:r>
+        <w:rPr>
+          <w:rStyle w:val="hps"/>
+          <w:rFonts w:asciiTheme="minorHAnsi" w:hAnsiTheme="minorHAnsi" w:cstheme="minorHAnsi"/>
+          <w:b w:val="0"/>
+          <w:sz w:val="22"/>
+          <w:szCs w:val="22"/>
+          <w:lang w:val="en-GB"/>
+        </w:rPr>
+        <w:t>Used for storing deck/decks of cards and for ASCII art</w:t>
+      </w:r>
+      <w:r>
+        <w:rPr>
+          <w:rStyle w:val="hps"/>
+          <w:rFonts w:asciiTheme="minorHAnsi" w:hAnsiTheme="minorHAnsi" w:cstheme="minorHAnsi"/>
+          <w:b w:val="0"/>
+          <w:sz w:val="22"/>
+          <w:szCs w:val="22"/>
+          <w:lang w:val="en-GB"/>
+        </w:rPr>
+        <w:t>.</w:t>
+      </w:r>
     </w:p>
     <w:p>
       <w:pPr>
@@ -1663,327 +1849,651 @@
           <w:b w:val="0"/>
           <w:sz w:val="22"/>
           <w:szCs w:val="22"/>
-          <w:u w:val="single"/>
-          <w:lang w:val="en-GB"/>
-        </w:rPr>
-      </w:pPr>
-      <w:r>
-        <w:rPr>
-          <w:rFonts w:asciiTheme="minorHAnsi" w:hAnsiTheme="minorHAnsi" w:cstheme="minorHAnsi"/>
-          <w:b w:val="0"/>
-          <w:sz w:val="22"/>
-          <w:szCs w:val="22"/>
-          <w:u w:val="single"/>
-          <w:lang w:val="en-GB"/>
-        </w:rPr>
-        <w:t>General Requirements:</w:t>
-      </w:r>
-    </w:p>
-    <w:p>
-      <w:pPr>
-        <w:pStyle w:val="Heading1"/>
-        <w:rPr>
-          <w:rStyle w:val="hps"/>
-          <w:rFonts w:asciiTheme="minorHAnsi" w:hAnsiTheme="minorHAnsi" w:cstheme="minorHAnsi"/>
-          <w:b w:val="0"/>
-          <w:sz w:val="22"/>
-          <w:szCs w:val="22"/>
-          <w:lang w:val="en-GB"/>
-        </w:rPr>
-      </w:pPr>
-      <w:r>
-        <w:rPr>
-          <w:rFonts w:asciiTheme="minorHAnsi" w:hAnsiTheme="minorHAnsi" w:cstheme="minorHAnsi"/>
-          <w:sz w:val="22"/>
-          <w:szCs w:val="22"/>
-          <w:lang w:val="en-GB"/>
+          <w:lang w:val="en-GB"/>
+        </w:rPr>
+      </w:pPr>
+      <w:r>
+        <w:rPr>
+          <w:rFonts w:asciiTheme="minorHAnsi" w:hAnsiTheme="minorHAnsi" w:cstheme="minorHAnsi"/>
+          <w:sz w:val="22"/>
+          <w:szCs w:val="22"/>
+          <w:lang w:val="en-GB"/>
+        </w:rPr>
+        <w:t>At</w:t>
+      </w:r>
+      <w:r>
+        <w:rPr>
+          <w:rFonts w:cstheme="minorHAnsi"/>
+          <w:lang w:val="en-GB"/>
+        </w:rPr>
+        <w:t xml:space="preserve"> </w:t>
+      </w:r>
+      <w:r>
+        <w:rPr>
+          <w:rFonts w:asciiTheme="minorHAnsi" w:hAnsiTheme="minorHAnsi" w:cstheme="minorHAnsi"/>
+          <w:sz w:val="22"/>
+          <w:szCs w:val="22"/>
+          <w:lang w:val="en-GB"/>
+        </w:rPr>
+        <w:t>least</w:t>
+      </w:r>
+      <w:r>
+        <w:rPr>
+          <w:rFonts w:cstheme="minorHAnsi"/>
+          <w:lang w:val="en-GB"/>
+        </w:rPr>
+        <w:t xml:space="preserve"> </w:t>
+      </w:r>
+      <w:r>
+        <w:rPr>
+          <w:rFonts w:asciiTheme="minorHAnsi" w:hAnsiTheme="minorHAnsi" w:cstheme="minorHAnsi"/>
+          <w:sz w:val="22"/>
+          <w:szCs w:val="22"/>
+          <w:lang w:val="en-GB"/>
+        </w:rPr>
+        <w:t>3 one-dimensional arrays</w:t>
+      </w:r>
+      <w:r>
+        <w:rPr>
+          <w:rFonts w:asciiTheme="minorHAnsi" w:hAnsiTheme="minorHAnsi" w:cstheme="minorHAnsi"/>
+          <w:b w:val="0"/>
+          <w:sz w:val="22"/>
+          <w:szCs w:val="22"/>
+          <w:lang w:val="en-GB"/>
+        </w:rPr>
+        <w:t xml:space="preserve"> </w:t>
+      </w:r>
+      <w:r>
+        <w:rPr>
+          <w:rFonts w:asciiTheme="minorHAnsi" w:hAnsiTheme="minorHAnsi" w:cstheme="minorHAnsi"/>
+          <w:b w:val="0"/>
+          <w:sz w:val="22"/>
+          <w:szCs w:val="22"/>
+          <w:lang w:val="en-GB"/>
+        </w:rPr>
+        <w:t>–</w:t>
+      </w:r>
+      <w:r>
+        <w:rPr>
+          <w:rFonts w:asciiTheme="minorHAnsi" w:hAnsiTheme="minorHAnsi" w:cstheme="minorHAnsi"/>
+          <w:b w:val="0"/>
+          <w:sz w:val="22"/>
+          <w:szCs w:val="22"/>
+          <w:lang w:val="en-GB"/>
+        </w:rPr>
+        <w:t xml:space="preserve"> </w:t>
+      </w:r>
+      <w:r>
+        <w:rPr>
+          <w:rFonts w:asciiTheme="minorHAnsi" w:hAnsiTheme="minorHAnsi" w:cstheme="minorHAnsi"/>
+          <w:b w:val="0"/>
+          <w:sz w:val="22"/>
+          <w:szCs w:val="22"/>
+          <w:lang w:val="en-GB"/>
+        </w:rPr>
+        <w:t>Arrays are u</w:t>
+      </w:r>
+      <w:r>
+        <w:rPr>
+          <w:rFonts w:asciiTheme="minorHAnsi" w:hAnsiTheme="minorHAnsi" w:cstheme="minorHAnsi"/>
+          <w:b w:val="0"/>
+          <w:sz w:val="22"/>
+          <w:szCs w:val="22"/>
+          <w:lang w:val="en-GB"/>
+        </w:rPr>
+        <w:t>sed for</w:t>
+      </w:r>
+      <w:r>
+        <w:rPr>
+          <w:rFonts w:asciiTheme="minorHAnsi" w:hAnsiTheme="minorHAnsi" w:cstheme="minorHAnsi"/>
+          <w:b w:val="0"/>
+          <w:sz w:val="22"/>
+          <w:szCs w:val="22"/>
+          <w:lang w:val="en-GB"/>
+        </w:rPr>
+        <w:t xml:space="preserve"> </w:t>
+      </w:r>
+      <w:r>
+        <w:rPr>
+          <w:rFonts w:asciiTheme="minorHAnsi" w:hAnsiTheme="minorHAnsi" w:cstheme="minorHAnsi"/>
+          <w:b w:val="0"/>
+          <w:sz w:val="22"/>
+          <w:szCs w:val="22"/>
+          <w:lang w:val="en-GB"/>
+        </w:rPr>
+        <w:t xml:space="preserve">storing the player and dealer hands, </w:t>
+      </w:r>
+      <w:r>
+        <w:rPr>
+          <w:rFonts w:asciiTheme="minorHAnsi" w:hAnsiTheme="minorHAnsi" w:cstheme="minorHAnsi"/>
+          <w:b w:val="0"/>
+          <w:sz w:val="22"/>
+          <w:szCs w:val="22"/>
+          <w:lang w:val="en-GB"/>
+        </w:rPr>
+        <w:t>at least two arrays are</w:t>
+      </w:r>
+      <w:r>
+        <w:rPr>
+          <w:rFonts w:asciiTheme="minorHAnsi" w:hAnsiTheme="minorHAnsi" w:cstheme="minorHAnsi"/>
+          <w:b w:val="0"/>
+          <w:sz w:val="22"/>
+          <w:szCs w:val="22"/>
+          <w:lang w:val="en-GB"/>
+        </w:rPr>
+        <w:t xml:space="preserve"> used for </w:t>
+      </w:r>
+      <w:r>
+        <w:rPr>
+          <w:rFonts w:asciiTheme="minorHAnsi" w:hAnsiTheme="minorHAnsi" w:cstheme="minorHAnsi"/>
+          <w:b w:val="0"/>
+          <w:sz w:val="22"/>
+          <w:szCs w:val="22"/>
+          <w:lang w:val="en-GB"/>
+        </w:rPr>
+        <w:t>visualis</w:t>
+      </w:r>
+      <w:r>
+        <w:rPr>
+          <w:rFonts w:asciiTheme="minorHAnsi" w:hAnsiTheme="minorHAnsi" w:cstheme="minorHAnsi"/>
+          <w:b w:val="0"/>
+          <w:sz w:val="22"/>
+          <w:szCs w:val="22"/>
+          <w:lang w:val="en-GB"/>
+        </w:rPr>
+        <w:t>ing</w:t>
+      </w:r>
+      <w:r>
+        <w:rPr>
+          <w:rFonts w:asciiTheme="minorHAnsi" w:hAnsiTheme="minorHAnsi" w:cstheme="minorHAnsi"/>
+          <w:b w:val="0"/>
+          <w:sz w:val="22"/>
+          <w:szCs w:val="22"/>
+          <w:lang w:val="en-GB"/>
+        </w:rPr>
+        <w:t xml:space="preserve"> card faces.  </w:t>
+      </w:r>
+      <w:r>
+        <w:rPr>
+          <w:rFonts w:asciiTheme="minorHAnsi" w:hAnsiTheme="minorHAnsi" w:cstheme="minorHAnsi"/>
+          <w:b w:val="0"/>
+          <w:sz w:val="22"/>
+          <w:szCs w:val="22"/>
+          <w:lang w:val="en-GB"/>
+        </w:rPr>
+        <w:t xml:space="preserve"> </w:t>
+      </w:r>
+    </w:p>
+    <w:p>
+      <w:pPr>
+        <w:rPr>
+          <w:rFonts w:eastAsia="Times New Roman" w:cstheme="minorHAnsi"/>
+          <w:lang w:val="en-GB" w:eastAsia="bg-BG"/>
+        </w:rPr>
+      </w:pPr>
+      <w:r>
+        <w:rPr>
+          <w:rFonts w:eastAsia="Times New Roman" w:cstheme="minorHAnsi"/>
+          <w:b/>
+          <w:lang w:val="en-GB" w:eastAsia="bg-BG"/>
+        </w:rPr>
+        <w:t>At least 10 methods (separating the application’s logic)</w:t>
+      </w:r>
+      <w:r>
+        <w:rPr>
+          <w:rFonts w:eastAsia="Times New Roman" w:cstheme="minorHAnsi"/>
+          <w:lang w:val="en-GB" w:eastAsia="bg-BG"/>
+        </w:rPr>
+        <w:t xml:space="preserve"> </w:t>
+      </w:r>
+      <w:r>
+        <w:rPr>
+          <w:rFonts w:eastAsia="Times New Roman" w:cstheme="minorHAnsi"/>
+          <w:lang w:val="en-GB" w:eastAsia="bg-BG"/>
+        </w:rPr>
+        <w:t>–</w:t>
+      </w:r>
+      <w:r>
+        <w:rPr>
+          <w:rFonts w:eastAsia="Times New Roman" w:cstheme="minorHAnsi"/>
+          <w:lang w:val="en-GB" w:eastAsia="bg-BG"/>
+        </w:rPr>
+        <w:t xml:space="preserve"> </w:t>
+      </w:r>
+      <w:r>
+        <w:rPr>
+          <w:rFonts w:eastAsia="Times New Roman" w:cstheme="minorHAnsi"/>
+          <w:lang w:val="en-GB" w:eastAsia="bg-BG"/>
+        </w:rPr>
+        <w:t>The game logic is separated in methods (more than 10), some of them in their own classes.</w:t>
+      </w:r>
+    </w:p>
+    <w:p>
+      <w:pPr>
+        <w:spacing w:after="0" w:line="240" w:lineRule="auto"/>
+        <w:rPr>
+          <w:rFonts w:eastAsia="Times New Roman" w:cstheme="minorHAnsi"/>
+          <w:lang w:val="en-GB" w:eastAsia="bg-BG"/>
+        </w:rPr>
+      </w:pPr>
+      <w:r>
+        <w:rPr>
+          <w:rFonts w:eastAsia="Times New Roman" w:cstheme="minorHAnsi"/>
+          <w:b/>
+          <w:lang w:val="en-GB" w:eastAsia="bg-BG"/>
         </w:rPr>
         <w:t xml:space="preserve">At </w:t>
       </w:r>
       <w:r>
         <w:rPr>
-          <w:rFonts w:asciiTheme="minorHAnsi" w:hAnsiTheme="minorHAnsi" w:cstheme="minorHAnsi"/>
-          <w:sz w:val="22"/>
-          <w:szCs w:val="22"/>
-          <w:lang w:val="en-GB"/>
+          <w:rFonts w:eastAsia="Times New Roman" w:cstheme="minorHAnsi"/>
+          <w:b/>
+          <w:lang w:val="en-GB" w:eastAsia="bg-BG"/>
+        </w:rPr>
+        <w:t>least 3</w:t>
+      </w:r>
+      <w:r>
+        <w:rPr>
+          <w:rFonts w:eastAsia="Times New Roman" w:cstheme="minorHAnsi"/>
+          <w:b/>
+          <w:lang w:val="en-GB" w:eastAsia="bg-BG"/>
+        </w:rPr>
+        <w:t xml:space="preserve"> existing .NET classes</w:t>
+      </w:r>
+      <w:r>
+        <w:rPr>
+          <w:rFonts w:eastAsia="Times New Roman" w:cstheme="minorHAnsi"/>
+          <w:lang w:val="en-GB" w:eastAsia="bg-BG"/>
+        </w:rPr>
+        <w:t xml:space="preserve"> </w:t>
+      </w:r>
+      <w:r>
+        <w:rPr>
+          <w:rFonts w:eastAsia="Times New Roman" w:cstheme="minorHAnsi"/>
+          <w:lang w:val="en-GB" w:eastAsia="bg-BG"/>
+        </w:rPr>
+        <w:t>–</w:t>
+      </w:r>
+      <w:r>
+        <w:rPr>
+          <w:rFonts w:eastAsia="Times New Roman" w:cstheme="minorHAnsi"/>
+          <w:lang w:val="en-GB" w:eastAsia="bg-BG"/>
+        </w:rPr>
+        <w:t xml:space="preserve"> </w:t>
+      </w:r>
+      <w:r>
+        <w:rPr>
+          <w:rFonts w:eastAsia="Times New Roman" w:cstheme="minorHAnsi"/>
+          <w:lang w:val="en-GB" w:eastAsia="bg-BG"/>
+        </w:rPr>
+        <w:t xml:space="preserve">Some </w:t>
+      </w:r>
+      <w:r>
+        <w:rPr>
+          <w:rFonts w:eastAsia="Times New Roman" w:cstheme="minorHAnsi"/>
+          <w:lang w:val="en-GB" w:eastAsia="bg-BG"/>
+        </w:rPr>
+        <w:t>of the .NET classes used</w:t>
+      </w:r>
+      <w:r>
+        <w:rPr>
+          <w:rFonts w:eastAsia="Times New Roman" w:cstheme="minorHAnsi"/>
+          <w:lang w:val="en-GB" w:eastAsia="bg-BG"/>
+        </w:rPr>
+        <w:t xml:space="preserve"> are:</w:t>
+      </w:r>
+      <w:r>
+        <w:rPr>
+          <w:rFonts w:eastAsia="Times New Roman" w:cstheme="minorHAnsi"/>
+          <w:lang w:val="en-GB" w:eastAsia="bg-BG"/>
+        </w:rPr>
+        <w:t xml:space="preserve"> </w:t>
+      </w:r>
+      <w:r>
+        <w:rPr>
+          <w:rFonts w:eastAsia="Times New Roman" w:cstheme="minorHAnsi"/>
+          <w:i/>
+          <w:lang w:val="en-GB" w:eastAsia="bg-BG"/>
+        </w:rPr>
+        <w:t>System.Random</w:t>
+      </w:r>
+      <w:r>
+        <w:rPr>
+          <w:rFonts w:eastAsia="Times New Roman" w:cstheme="minorHAnsi"/>
+          <w:lang w:val="en-GB" w:eastAsia="bg-BG"/>
+        </w:rPr>
+        <w:t xml:space="preserve"> class </w:t>
+      </w:r>
+      <w:r>
+        <w:rPr>
+          <w:rFonts w:eastAsia="Times New Roman" w:cstheme="minorHAnsi"/>
+          <w:lang w:val="en-GB" w:eastAsia="bg-BG"/>
+        </w:rPr>
+        <w:t>to simulate a shuffled deck of cards</w:t>
+      </w:r>
+      <w:r>
+        <w:rPr>
+          <w:rFonts w:eastAsia="Times New Roman" w:cstheme="minorHAnsi"/>
+          <w:lang w:val="en-GB" w:eastAsia="bg-BG"/>
+        </w:rPr>
+        <w:t xml:space="preserve">, </w:t>
+      </w:r>
+      <w:r>
+        <w:rPr>
+          <w:rFonts w:eastAsia="Times New Roman" w:cstheme="minorHAnsi"/>
+          <w:i/>
+          <w:lang w:val="en-GB" w:eastAsia="bg-BG"/>
+        </w:rPr>
+        <w:t>System.Console</w:t>
+      </w:r>
+      <w:r>
+        <w:rPr>
+          <w:rFonts w:eastAsia="Times New Roman" w:cstheme="minorHAnsi"/>
+          <w:lang w:val="en-GB" w:eastAsia="bg-BG"/>
+        </w:rPr>
+        <w:t xml:space="preserve"> class to </w:t>
+      </w:r>
+      <w:r>
+        <w:rPr>
+          <w:rFonts w:eastAsia="Times New Roman" w:cstheme="minorHAnsi"/>
+          <w:lang w:val="en-GB" w:eastAsia="bg-BG"/>
+        </w:rPr>
+        <w:t>set the console window colour and size,</w:t>
+      </w:r>
+      <w:r>
+        <w:rPr>
+          <w:rFonts w:eastAsia="Times New Roman" w:cstheme="minorHAnsi"/>
+          <w:lang w:val="en-GB" w:eastAsia="bg-BG"/>
+        </w:rPr>
+        <w:t xml:space="preserve"> </w:t>
+      </w:r>
+      <w:r>
+        <w:rPr>
+          <w:rFonts w:eastAsia="Times New Roman" w:cstheme="minorHAnsi"/>
+          <w:lang w:val="en-GB" w:eastAsia="bg-BG"/>
+        </w:rPr>
+        <w:t xml:space="preserve">and </w:t>
+      </w:r>
+      <w:r>
+        <w:rPr>
+          <w:rFonts w:eastAsia="Times New Roman" w:cstheme="minorHAnsi"/>
+          <w:i/>
+          <w:lang w:val="en-GB" w:eastAsia="bg-BG"/>
+        </w:rPr>
+        <w:t>System.</w:t>
+      </w:r>
+      <w:r>
+        <w:rPr>
+          <w:rFonts w:eastAsia="Times New Roman" w:cstheme="minorHAnsi"/>
+          <w:i/>
+          <w:lang w:val="en-GB" w:eastAsia="bg-BG"/>
+        </w:rPr>
+        <w:t>ConsoleKey</w:t>
+      </w:r>
+      <w:r>
+        <w:rPr>
+          <w:rFonts w:eastAsia="Times New Roman" w:cstheme="minorHAnsi"/>
+          <w:lang w:val="en-GB" w:eastAsia="bg-BG"/>
+        </w:rPr>
+        <w:t xml:space="preserve"> for </w:t>
+      </w:r>
+      <w:r>
+        <w:rPr>
+          <w:rFonts w:eastAsia="Times New Roman" w:cstheme="minorHAnsi"/>
+          <w:lang w:val="en-GB" w:eastAsia="bg-BG"/>
+        </w:rPr>
+        <w:t>user</w:t>
+      </w:r>
+      <w:r>
+        <w:rPr>
+          <w:rFonts w:eastAsia="Times New Roman" w:cstheme="minorHAnsi"/>
+          <w:lang w:val="en-GB" w:eastAsia="bg-BG"/>
+        </w:rPr>
+        <w:t xml:space="preserve"> interaction</w:t>
+      </w:r>
+      <w:r>
+        <w:rPr>
+          <w:rFonts w:eastAsia="Times New Roman" w:cstheme="minorHAnsi"/>
+          <w:lang w:val="en-GB" w:eastAsia="bg-BG"/>
+        </w:rPr>
+        <w:t>.</w:t>
+      </w:r>
+    </w:p>
+    <w:p>
+      <w:pPr>
+        <w:spacing w:after="0" w:line="240" w:lineRule="auto"/>
+        <w:rPr>
+          <w:rFonts w:eastAsia="Times New Roman" w:cstheme="minorHAnsi"/>
+          <w:lang w:val="en-GB" w:eastAsia="bg-BG"/>
+        </w:rPr>
+      </w:pPr>
+    </w:p>
+    <w:p>
+      <w:pPr>
+        <w:spacing w:after="0" w:line="240" w:lineRule="auto"/>
+        <w:rPr>
+          <w:rFonts w:eastAsia="Times New Roman" w:cstheme="minorHAnsi"/>
+          <w:lang w:val="en-GB" w:eastAsia="bg-BG"/>
+        </w:rPr>
+      </w:pPr>
+      <w:r>
+        <w:rPr>
+          <w:rFonts w:eastAsia="Times New Roman" w:cstheme="minorHAnsi"/>
+          <w:b/>
+          <w:lang w:val="en-GB" w:eastAsia="bg-BG"/>
+        </w:rPr>
+        <w:t>At least 2 exception handlings</w:t>
+      </w:r>
+      <w:r>
+        <w:rPr>
+          <w:rFonts w:eastAsia="Times New Roman" w:cstheme="minorHAnsi"/>
+          <w:lang w:val="en-GB" w:eastAsia="bg-BG"/>
+        </w:rPr>
+        <w:t xml:space="preserve"> </w:t>
+      </w:r>
+      <w:r>
+        <w:rPr>
+          <w:rFonts w:eastAsia="Times New Roman" w:cstheme="minorHAnsi"/>
+          <w:lang w:val="en-GB" w:eastAsia="bg-BG"/>
+        </w:rPr>
+        <w:t>–</w:t>
+      </w:r>
+      <w:r>
+        <w:rPr>
+          <w:rFonts w:eastAsia="Times New Roman" w:cstheme="minorHAnsi"/>
+          <w:lang w:val="en-GB" w:eastAsia="bg-BG"/>
+        </w:rPr>
+        <w:t xml:space="preserve"> </w:t>
+      </w:r>
+      <w:r>
+        <w:rPr>
+          <w:rFonts w:eastAsia="Times New Roman" w:cstheme="minorHAnsi"/>
+          <w:lang w:val="en-GB" w:eastAsia="bg-BG"/>
+        </w:rPr>
+        <w:t xml:space="preserve">The application catches an </w:t>
+      </w:r>
+      <w:r>
+        <w:rPr>
+          <w:rFonts w:eastAsia="Times New Roman" w:cstheme="minorHAnsi"/>
+          <w:i/>
+          <w:lang w:val="en-GB" w:eastAsia="bg-BG"/>
+        </w:rPr>
+        <w:t>ArgumentOutOfRange</w:t>
+      </w:r>
+      <w:r>
+        <w:rPr>
+          <w:rFonts w:eastAsia="Times New Roman" w:cstheme="minorHAnsi"/>
+          <w:lang w:val="en-GB" w:eastAsia="bg-BG"/>
+        </w:rPr>
+        <w:t xml:space="preserve"> exception when setting the console window and buffer sizes and </w:t>
+      </w:r>
+      <w:r>
+        <w:rPr>
+          <w:rFonts w:eastAsia="Times New Roman" w:cstheme="minorHAnsi"/>
+          <w:lang w:val="en-GB" w:eastAsia="bg-BG"/>
+        </w:rPr>
+        <w:t>displays</w:t>
+      </w:r>
+      <w:r>
+        <w:rPr>
+          <w:rFonts w:eastAsia="Times New Roman" w:cstheme="minorHAnsi"/>
+          <w:lang w:val="en-GB" w:eastAsia="bg-BG"/>
+        </w:rPr>
+        <w:t xml:space="preserve"> a </w:t>
+      </w:r>
+      <w:r>
+        <w:rPr>
+          <w:rFonts w:eastAsia="Times New Roman" w:cstheme="minorHAnsi"/>
+          <w:lang w:val="en-GB" w:eastAsia="bg-BG"/>
+        </w:rPr>
+        <w:t>helpful message</w:t>
+      </w:r>
+      <w:r>
+        <w:rPr>
+          <w:rFonts w:eastAsia="Times New Roman" w:cstheme="minorHAnsi"/>
+          <w:lang w:val="en-GB" w:eastAsia="bg-BG"/>
+        </w:rPr>
+        <w:t xml:space="preserve"> for</w:t>
+      </w:r>
+      <w:r>
+        <w:rPr>
+          <w:rFonts w:eastAsia="Times New Roman" w:cstheme="minorHAnsi"/>
+          <w:lang w:val="en-GB" w:eastAsia="bg-BG"/>
+        </w:rPr>
+        <w:t xml:space="preserve"> the user. A</w:t>
+      </w:r>
+      <w:r>
+        <w:rPr>
+          <w:rFonts w:eastAsia="Times New Roman" w:cstheme="minorHAnsi"/>
+          <w:lang w:val="en-GB" w:eastAsia="bg-BG"/>
+        </w:rPr>
+        <w:t>lso</w:t>
+      </w:r>
+      <w:r>
+        <w:rPr>
+          <w:rFonts w:eastAsia="Times New Roman" w:cstheme="minorHAnsi"/>
+          <w:lang w:val="en-GB" w:eastAsia="bg-BG"/>
+        </w:rPr>
+        <w:t>,</w:t>
+      </w:r>
+      <w:r>
+        <w:rPr>
+          <w:rFonts w:eastAsia="Times New Roman" w:cstheme="minorHAnsi"/>
+          <w:lang w:val="en-GB" w:eastAsia="bg-BG"/>
+        </w:rPr>
+        <w:t xml:space="preserve"> when reading and writing to the external text file</w:t>
+      </w:r>
+      <w:r>
+        <w:rPr>
+          <w:rFonts w:eastAsia="Times New Roman" w:cstheme="minorHAnsi"/>
+          <w:lang w:val="en-GB" w:eastAsia="bg-BG"/>
+        </w:rPr>
+        <w:t xml:space="preserve"> and using media files,</w:t>
+      </w:r>
+      <w:r>
+        <w:rPr>
+          <w:rFonts w:eastAsia="Times New Roman" w:cstheme="minorHAnsi"/>
+          <w:lang w:val="en-GB" w:eastAsia="bg-BG"/>
+        </w:rPr>
+        <w:t xml:space="preserve"> </w:t>
+      </w:r>
+      <w:r>
+        <w:rPr>
+          <w:rFonts w:eastAsia="Times New Roman" w:cstheme="minorHAnsi"/>
+          <w:lang w:val="en-GB" w:eastAsia="bg-BG"/>
+        </w:rPr>
+        <w:t xml:space="preserve">it </w:t>
+      </w:r>
+      <w:r>
+        <w:rPr>
+          <w:rFonts w:eastAsia="Times New Roman" w:cstheme="minorHAnsi"/>
+          <w:lang w:val="en-GB" w:eastAsia="bg-BG"/>
+        </w:rPr>
+        <w:t>catches exceptions if the file is missing, or corrupted, etc.</w:t>
+      </w:r>
+      <w:r>
+        <w:rPr>
+          <w:rFonts w:eastAsia="Times New Roman" w:cstheme="minorHAnsi"/>
+          <w:lang w:val="en-GB" w:eastAsia="bg-BG"/>
+        </w:rPr>
+        <w:t xml:space="preserve"> Another exception handling is used when the player places their bet.</w:t>
+      </w:r>
+    </w:p>
+    <w:p>
+      <w:pPr>
+        <w:spacing w:after="0" w:line="240" w:lineRule="auto"/>
+        <w:rPr>
+          <w:rFonts w:eastAsia="Times New Roman" w:cstheme="minorHAnsi"/>
+          <w:lang w:val="en-GB" w:eastAsia="bg-BG"/>
+        </w:rPr>
+      </w:pPr>
+    </w:p>
+    <w:p>
+      <w:pPr>
+        <w:spacing w:after="0" w:line="240" w:lineRule="auto"/>
+        <w:rPr>
+          <w:rFonts w:eastAsia="Times New Roman" w:cstheme="minorHAnsi"/>
+          <w:lang w:val="en-GB" w:eastAsia="bg-BG"/>
+        </w:rPr>
+      </w:pPr>
+      <w:r>
+        <w:rPr>
+          <w:rFonts w:eastAsia="Times New Roman" w:cstheme="minorHAnsi"/>
+          <w:b/>
+          <w:lang w:val="en-GB" w:eastAsia="bg-BG"/>
+        </w:rPr>
+        <w:t xml:space="preserve">At </w:t>
+      </w:r>
+      <w:r>
+        <w:rPr>
+          <w:rFonts w:eastAsia="Times New Roman" w:cstheme="minorHAnsi"/>
+          <w:b/>
+          <w:lang w:val="en-GB" w:eastAsia="bg-BG"/>
         </w:rPr>
         <w:t>least 1</w:t>
       </w:r>
       <w:r>
         <w:rPr>
-          <w:rFonts w:asciiTheme="minorHAnsi" w:hAnsiTheme="minorHAnsi" w:cstheme="minorHAnsi"/>
-          <w:sz w:val="22"/>
-          <w:szCs w:val="22"/>
-          <w:lang w:val="en-GB"/>
-        </w:rPr>
-        <w:t xml:space="preserve"> multi-dimension array </w:t>
-      </w:r>
-      <w:r>
-        <w:rPr>
-          <w:rFonts w:asciiTheme="minorHAnsi" w:hAnsiTheme="minorHAnsi" w:cstheme="minorHAnsi"/>
-          <w:sz w:val="22"/>
-          <w:szCs w:val="22"/>
-          <w:lang w:val="en-GB"/>
+          <w:rFonts w:eastAsia="Times New Roman" w:cstheme="minorHAnsi"/>
+          <w:b/>
+          <w:lang w:val="en-GB" w:eastAsia="bg-BG"/>
+        </w:rPr>
+        <w:t xml:space="preserve"> use of external text file </w:t>
+      </w:r>
+      <w:r>
+        <w:rPr>
+          <w:rFonts w:eastAsia="Times New Roman" w:cstheme="minorHAnsi"/>
+          <w:lang w:val="en-GB" w:eastAsia="bg-BG"/>
         </w:rPr>
         <w:t>–</w:t>
       </w:r>
       <w:r>
         <w:rPr>
-          <w:rFonts w:asciiTheme="minorHAnsi" w:hAnsiTheme="minorHAnsi" w:cstheme="minorHAnsi"/>
-          <w:sz w:val="22"/>
-          <w:szCs w:val="22"/>
-          <w:lang w:val="en-GB"/>
+          <w:rFonts w:eastAsia="Times New Roman" w:cstheme="minorHAnsi"/>
+          <w:lang w:val="en-GB" w:eastAsia="bg-BG"/>
         </w:rPr>
         <w:t xml:space="preserve"> </w:t>
       </w:r>
       <w:r>
         <w:rPr>
-          <w:rStyle w:val="hps"/>
-          <w:rFonts w:asciiTheme="minorHAnsi" w:hAnsiTheme="minorHAnsi" w:cstheme="minorHAnsi"/>
-          <w:b w:val="0"/>
-          <w:sz w:val="22"/>
-          <w:szCs w:val="22"/>
-          <w:lang w:val="en-GB"/>
-        </w:rPr>
-        <w:t>Used for storing deck/decks of cards and for ASCII art</w:t>
-      </w:r>
-      <w:r>
-        <w:rPr>
-          <w:rStyle w:val="hps"/>
-          <w:rFonts w:asciiTheme="minorHAnsi" w:hAnsiTheme="minorHAnsi" w:cstheme="minorHAnsi"/>
-          <w:b w:val="0"/>
-          <w:sz w:val="22"/>
-          <w:szCs w:val="22"/>
-          <w:lang w:val="en-GB"/>
-        </w:rPr>
-        <w:t>.</w:t>
-      </w:r>
-    </w:p>
-    <w:p>
-      <w:pPr>
-        <w:pStyle w:val="Heading1"/>
-        <w:rPr>
-          <w:rFonts w:asciiTheme="minorHAnsi" w:hAnsiTheme="minorHAnsi" w:cstheme="minorHAnsi"/>
-          <w:b w:val="0"/>
-          <w:sz w:val="22"/>
-          <w:szCs w:val="22"/>
-          <w:lang w:val="en-GB"/>
-        </w:rPr>
-      </w:pPr>
-      <w:r>
-        <w:rPr>
-          <w:rFonts w:asciiTheme="minorHAnsi" w:hAnsiTheme="minorHAnsi" w:cstheme="minorHAnsi"/>
-          <w:sz w:val="22"/>
-          <w:szCs w:val="22"/>
-          <w:lang w:val="en-GB"/>
-        </w:rPr>
-        <w:t>At</w:t>
-      </w:r>
-      <w:r>
-        <w:rPr>
-          <w:rFonts w:cstheme="minorHAnsi"/>
-          <w:lang w:val="en-GB"/>
-        </w:rPr>
-        <w:t xml:space="preserve"> </w:t>
-      </w:r>
-      <w:r>
-        <w:rPr>
-          <w:rFonts w:asciiTheme="minorHAnsi" w:hAnsiTheme="minorHAnsi" w:cstheme="minorHAnsi"/>
-          <w:sz w:val="22"/>
-          <w:szCs w:val="22"/>
-          <w:lang w:val="en-GB"/>
-        </w:rPr>
-        <w:t>least</w:t>
-      </w:r>
-      <w:r>
-        <w:rPr>
-          <w:rFonts w:cstheme="minorHAnsi"/>
-          <w:lang w:val="en-GB"/>
-        </w:rPr>
-        <w:t xml:space="preserve"> </w:t>
-      </w:r>
-      <w:r>
-        <w:rPr>
-          <w:rFonts w:asciiTheme="minorHAnsi" w:hAnsiTheme="minorHAnsi" w:cstheme="minorHAnsi"/>
-          <w:sz w:val="22"/>
-          <w:szCs w:val="22"/>
-          <w:lang w:val="en-GB"/>
-        </w:rPr>
-        <w:t>3 one-dimensional arrays</w:t>
-      </w:r>
-      <w:r>
-        <w:rPr>
-          <w:rFonts w:asciiTheme="minorHAnsi" w:hAnsiTheme="minorHAnsi" w:cstheme="minorHAnsi"/>
-          <w:b w:val="0"/>
-          <w:sz w:val="22"/>
-          <w:szCs w:val="22"/>
-          <w:lang w:val="en-GB"/>
-        </w:rPr>
-        <w:t xml:space="preserve"> </w:t>
-      </w:r>
-      <w:r>
-        <w:rPr>
-          <w:rFonts w:asciiTheme="minorHAnsi" w:hAnsiTheme="minorHAnsi" w:cstheme="minorHAnsi"/>
-          <w:b w:val="0"/>
-          <w:sz w:val="22"/>
-          <w:szCs w:val="22"/>
-          <w:lang w:val="en-GB"/>
-        </w:rPr>
-        <w:t>–</w:t>
-      </w:r>
-      <w:r>
-        <w:rPr>
-          <w:rFonts w:asciiTheme="minorHAnsi" w:hAnsiTheme="minorHAnsi" w:cstheme="minorHAnsi"/>
-          <w:b w:val="0"/>
-          <w:sz w:val="22"/>
-          <w:szCs w:val="22"/>
-          <w:lang w:val="en-GB"/>
-        </w:rPr>
-        <w:t xml:space="preserve"> </w:t>
-      </w:r>
-      <w:r>
-        <w:rPr>
-          <w:rFonts w:asciiTheme="minorHAnsi" w:hAnsiTheme="minorHAnsi" w:cstheme="minorHAnsi"/>
-          <w:b w:val="0"/>
-          <w:sz w:val="22"/>
-          <w:szCs w:val="22"/>
-          <w:lang w:val="en-GB"/>
-        </w:rPr>
-        <w:t>Arrays are u</w:t>
-      </w:r>
-      <w:r>
-        <w:rPr>
-          <w:rFonts w:asciiTheme="minorHAnsi" w:hAnsiTheme="minorHAnsi" w:cstheme="minorHAnsi"/>
-          <w:b w:val="0"/>
-          <w:sz w:val="22"/>
-          <w:szCs w:val="22"/>
-          <w:lang w:val="en-GB"/>
-        </w:rPr>
-        <w:t>sed for</w:t>
-      </w:r>
-      <w:r>
-        <w:rPr>
-          <w:rFonts w:asciiTheme="minorHAnsi" w:hAnsiTheme="minorHAnsi" w:cstheme="minorHAnsi"/>
-          <w:b w:val="0"/>
-          <w:sz w:val="22"/>
-          <w:szCs w:val="22"/>
-          <w:lang w:val="en-GB"/>
-        </w:rPr>
-        <w:t xml:space="preserve"> </w:t>
-      </w:r>
-      <w:r>
-        <w:rPr>
-          <w:rFonts w:asciiTheme="minorHAnsi" w:hAnsiTheme="minorHAnsi" w:cstheme="minorHAnsi"/>
-          <w:b w:val="0"/>
-          <w:sz w:val="22"/>
-          <w:szCs w:val="22"/>
-          <w:lang w:val="en-GB"/>
-        </w:rPr>
-        <w:t xml:space="preserve">storing the player and dealer hands, </w:t>
-      </w:r>
-      <w:r>
-        <w:rPr>
-          <w:rFonts w:asciiTheme="minorHAnsi" w:hAnsiTheme="minorHAnsi" w:cstheme="minorHAnsi"/>
-          <w:b w:val="0"/>
-          <w:sz w:val="22"/>
-          <w:szCs w:val="22"/>
-          <w:lang w:val="en-GB"/>
-        </w:rPr>
-        <w:t>at least two arrays are</w:t>
-      </w:r>
-      <w:r>
-        <w:rPr>
-          <w:rFonts w:asciiTheme="minorHAnsi" w:hAnsiTheme="minorHAnsi" w:cstheme="minorHAnsi"/>
-          <w:b w:val="0"/>
-          <w:sz w:val="22"/>
-          <w:szCs w:val="22"/>
-          <w:lang w:val="en-GB"/>
-        </w:rPr>
-        <w:t xml:space="preserve"> used for </w:t>
-      </w:r>
-      <w:r>
-        <w:rPr>
-          <w:rFonts w:asciiTheme="minorHAnsi" w:hAnsiTheme="minorHAnsi" w:cstheme="minorHAnsi"/>
-          <w:b w:val="0"/>
-          <w:sz w:val="22"/>
-          <w:szCs w:val="22"/>
-          <w:lang w:val="en-GB"/>
-        </w:rPr>
-        <w:t>visualis</w:t>
-      </w:r>
-      <w:r>
-        <w:rPr>
-          <w:rFonts w:asciiTheme="minorHAnsi" w:hAnsiTheme="minorHAnsi" w:cstheme="minorHAnsi"/>
-          <w:b w:val="0"/>
-          <w:sz w:val="22"/>
-          <w:szCs w:val="22"/>
-          <w:lang w:val="en-GB"/>
-        </w:rPr>
-        <w:t>ing</w:t>
-      </w:r>
-      <w:r>
-        <w:rPr>
-          <w:rFonts w:asciiTheme="minorHAnsi" w:hAnsiTheme="minorHAnsi" w:cstheme="minorHAnsi"/>
-          <w:b w:val="0"/>
-          <w:sz w:val="22"/>
-          <w:szCs w:val="22"/>
-          <w:lang w:val="en-GB"/>
-        </w:rPr>
-        <w:t xml:space="preserve"> card faces.  </w:t>
-      </w:r>
-      <w:r>
-        <w:rPr>
-          <w:rFonts w:asciiTheme="minorHAnsi" w:hAnsiTheme="minorHAnsi" w:cstheme="minorHAnsi"/>
-          <w:b w:val="0"/>
-          <w:sz w:val="22"/>
-          <w:szCs w:val="22"/>
-          <w:lang w:val="en-GB"/>
-        </w:rPr>
-        <w:t xml:space="preserve"> </w:t>
-      </w:r>
-    </w:p>
-    <w:p>
-      <w:pPr>
-        <w:rPr>
-          <w:rFonts w:eastAsia="Times New Roman" w:cstheme="minorHAnsi"/>
-          <w:lang w:val="en-GB" w:eastAsia="bg-BG"/>
-        </w:rPr>
-      </w:pPr>
-      <w:r>
-        <w:rPr>
-          <w:rFonts w:eastAsia="Times New Roman" w:cstheme="minorHAnsi"/>
-          <w:b/>
-          <w:lang w:val="en-GB" w:eastAsia="bg-BG"/>
-        </w:rPr>
-        <w:t>At least 10 methods (separating the application’s logic)</w:t>
-      </w:r>
-      <w:r>
-        <w:rPr>
-          <w:rFonts w:eastAsia="Times New Roman" w:cstheme="minorHAnsi"/>
-          <w:lang w:val="en-GB" w:eastAsia="bg-BG"/>
-        </w:rPr>
-        <w:t xml:space="preserve"> </w:t>
-      </w:r>
-      <w:r>
-        <w:rPr>
-          <w:rFonts w:eastAsia="Times New Roman" w:cstheme="minorHAnsi"/>
-          <w:lang w:val="en-GB" w:eastAsia="bg-BG"/>
-        </w:rPr>
-        <w:t>–</w:t>
-      </w:r>
-      <w:r>
-        <w:rPr>
-          <w:rFonts w:eastAsia="Times New Roman" w:cstheme="minorHAnsi"/>
-          <w:lang w:val="en-GB" w:eastAsia="bg-BG"/>
-        </w:rPr>
-        <w:t xml:space="preserve"> </w:t>
-      </w:r>
-      <w:r>
-        <w:rPr>
-          <w:rFonts w:eastAsia="Times New Roman" w:cstheme="minorHAnsi"/>
-          <w:lang w:val="en-GB" w:eastAsia="bg-BG"/>
-        </w:rPr>
-        <w:t>The game logic is separated in methods (more than 10), some of them in their own classes.</w:t>
+          <w:rFonts w:eastAsia="Times New Roman" w:cstheme="minorHAnsi"/>
+          <w:lang w:val="en-GB" w:eastAsia="bg-BG"/>
+        </w:rPr>
+        <w:t xml:space="preserve">The game keeps track of best players by </w:t>
+      </w:r>
+      <w:r>
+        <w:rPr>
+          <w:rFonts w:eastAsia="Times New Roman" w:cstheme="minorHAnsi"/>
+          <w:lang w:val="en-GB" w:eastAsia="bg-BG"/>
+        </w:rPr>
+        <w:t>saving</w:t>
+      </w:r>
+      <w:r>
+        <w:rPr>
+          <w:rFonts w:eastAsia="Times New Roman" w:cstheme="minorHAnsi"/>
+          <w:lang w:val="en-GB" w:eastAsia="bg-BG"/>
+        </w:rPr>
+        <w:t xml:space="preserve"> their results in a text file.</w:t>
       </w:r>
     </w:p>
     <w:p>
@@ -1994,548 +2504,12 @@
           <w:lang w:val="en-GB" w:eastAsia="bg-BG"/>
         </w:rPr>
       </w:pPr>
-      <w:r>
-        <w:rPr>
-          <w:rFonts w:eastAsia="Times New Roman" w:cstheme="minorHAnsi"/>
-          <w:b/>
-          <w:lang w:val="en-GB" w:eastAsia="bg-BG"/>
-        </w:rPr>
-        <w:t xml:space="preserve">At </w:t>
-      </w:r>
-      <w:r>
-        <w:rPr>
-          <w:rFonts w:eastAsia="Times New Roman" w:cstheme="minorHAnsi"/>
-          <w:b/>
-          <w:lang w:val="en-GB" w:eastAsia="bg-BG"/>
-        </w:rPr>
-        <w:t>least 3</w:t>
-      </w:r>
-      <w:r>
-        <w:rPr>
-          <w:rFonts w:eastAsia="Times New Roman" w:cstheme="minorHAnsi"/>
-          <w:b/>
-          <w:lang w:val="en-GB" w:eastAsia="bg-BG"/>
-        </w:rPr>
-        <w:t xml:space="preserve"> existing .NET classes</w:t>
-      </w:r>
-      <w:r>
-        <w:rPr>
-          <w:rFonts w:eastAsia="Times New Roman" w:cstheme="minorHAnsi"/>
-          <w:lang w:val="en-GB" w:eastAsia="bg-BG"/>
-        </w:rPr>
-        <w:t xml:space="preserve"> </w:t>
-      </w:r>
-      <w:r>
-        <w:rPr>
-          <w:rFonts w:eastAsia="Times New Roman" w:cstheme="minorHAnsi"/>
-          <w:lang w:val="en-GB" w:eastAsia="bg-BG"/>
-        </w:rPr>
-        <w:t>–</w:t>
-      </w:r>
-      <w:r>
-        <w:rPr>
-          <w:rFonts w:eastAsia="Times New Roman" w:cstheme="minorHAnsi"/>
-          <w:lang w:val="en-GB" w:eastAsia="bg-BG"/>
-        </w:rPr>
-        <w:t xml:space="preserve"> </w:t>
-      </w:r>
-      <w:r>
-        <w:rPr>
-          <w:rFonts w:eastAsia="Times New Roman" w:cstheme="minorHAnsi"/>
-          <w:lang w:val="en-GB" w:eastAsia="bg-BG"/>
-        </w:rPr>
-        <w:t xml:space="preserve">Some </w:t>
-      </w:r>
-      <w:r>
-        <w:rPr>
-          <w:rFonts w:eastAsia="Times New Roman" w:cstheme="minorHAnsi"/>
-          <w:lang w:val="en-GB" w:eastAsia="bg-BG"/>
-        </w:rPr>
-        <w:t>of the .NET classes used</w:t>
-      </w:r>
-      <w:r>
-        <w:rPr>
-          <w:rFonts w:eastAsia="Times New Roman" w:cstheme="minorHAnsi"/>
-          <w:lang w:val="en-GB" w:eastAsia="bg-BG"/>
-        </w:rPr>
-        <w:t xml:space="preserve"> are:</w:t>
-      </w:r>
-      <w:r>
-        <w:rPr>
-          <w:rFonts w:eastAsia="Times New Roman" w:cstheme="minorHAnsi"/>
-          <w:lang w:val="en-GB" w:eastAsia="bg-BG"/>
-        </w:rPr>
-        <w:t xml:space="preserve"> </w:t>
-      </w:r>
-      <w:r>
-        <w:rPr>
-          <w:rFonts w:eastAsia="Times New Roman" w:cstheme="minorHAnsi"/>
-          <w:i/>
-          <w:lang w:val="en-GB" w:eastAsia="bg-BG"/>
-        </w:rPr>
-        <w:t>System.Random</w:t>
-      </w:r>
-      <w:r>
-        <w:rPr>
-          <w:rFonts w:eastAsia="Times New Roman" w:cstheme="minorHAnsi"/>
-          <w:lang w:val="en-GB" w:eastAsia="bg-BG"/>
-        </w:rPr>
-        <w:t xml:space="preserve"> class </w:t>
-      </w:r>
-      <w:r>
-        <w:rPr>
-          <w:rFonts w:eastAsia="Times New Roman" w:cstheme="minorHAnsi"/>
-          <w:lang w:val="en-GB" w:eastAsia="bg-BG"/>
-        </w:rPr>
-        <w:t>to simulate a shuffled deck of cards</w:t>
-      </w:r>
-      <w:r>
-        <w:rPr>
-          <w:rFonts w:eastAsia="Times New Roman" w:cstheme="minorHAnsi"/>
-          <w:lang w:val="en-GB" w:eastAsia="bg-BG"/>
-        </w:rPr>
-        <w:t xml:space="preserve">, </w:t>
-      </w:r>
-      <w:r>
-        <w:rPr>
-          <w:rFonts w:eastAsia="Times New Roman" w:cstheme="minorHAnsi"/>
-          <w:i/>
-          <w:lang w:val="en-GB" w:eastAsia="bg-BG"/>
-        </w:rPr>
-        <w:t>System.Console</w:t>
-      </w:r>
-      <w:r>
-        <w:rPr>
-          <w:rFonts w:eastAsia="Times New Roman" w:cstheme="minorHAnsi"/>
-          <w:lang w:val="en-GB" w:eastAsia="bg-BG"/>
-        </w:rPr>
-        <w:t xml:space="preserve"> class to </w:t>
-      </w:r>
-      <w:r>
-        <w:rPr>
-          <w:rFonts w:eastAsia="Times New Roman" w:cstheme="minorHAnsi"/>
-          <w:lang w:val="en-GB" w:eastAsia="bg-BG"/>
-        </w:rPr>
-        <w:t>set the console window colour and size,</w:t>
-      </w:r>
-      <w:r>
-        <w:rPr>
-          <w:rFonts w:eastAsia="Times New Roman" w:cstheme="minorHAnsi"/>
-          <w:lang w:val="en-GB" w:eastAsia="bg-BG"/>
-        </w:rPr>
-        <w:t xml:space="preserve"> </w:t>
-      </w:r>
-      <w:r>
-        <w:rPr>
-          <w:rFonts w:eastAsia="Times New Roman" w:cstheme="minorHAnsi"/>
-          <w:lang w:val="en-GB" w:eastAsia="bg-BG"/>
-        </w:rPr>
-        <w:t xml:space="preserve">and </w:t>
-      </w:r>
-      <w:r>
-        <w:rPr>
-          <w:rFonts w:eastAsia="Times New Roman" w:cstheme="minorHAnsi"/>
-          <w:i/>
-          <w:lang w:val="en-GB" w:eastAsia="bg-BG"/>
-        </w:rPr>
-        <w:t>System.</w:t>
-      </w:r>
-      <w:r>
-        <w:rPr>
-          <w:rFonts w:eastAsia="Times New Roman" w:cstheme="minorHAnsi"/>
-          <w:i/>
-          <w:lang w:val="en-GB" w:eastAsia="bg-BG"/>
-        </w:rPr>
-        <w:t>ConsoleKey</w:t>
-      </w:r>
-      <w:r>
-        <w:rPr>
-          <w:rFonts w:eastAsia="Times New Roman" w:cstheme="minorHAnsi"/>
-          <w:lang w:val="en-GB" w:eastAsia="bg-BG"/>
-        </w:rPr>
-        <w:t xml:space="preserve"> for </w:t>
-      </w:r>
-      <w:r>
-        <w:rPr>
-          <w:rFonts w:eastAsia="Times New Roman" w:cstheme="minorHAnsi"/>
-          <w:lang w:val="en-GB" w:eastAsia="bg-BG"/>
-        </w:rPr>
-        <w:t>user</w:t>
-      </w:r>
-      <w:r>
-        <w:rPr>
-          <w:rFonts w:eastAsia="Times New Roman" w:cstheme="minorHAnsi"/>
-          <w:lang w:val="en-GB" w:eastAsia="bg-BG"/>
-        </w:rPr>
-        <w:t xml:space="preserve"> interaction</w:t>
-      </w:r>
-      <w:r>
-        <w:rPr>
-          <w:rFonts w:eastAsia="Times New Roman" w:cstheme="minorHAnsi"/>
-          <w:lang w:val="en-GB" w:eastAsia="bg-BG"/>
-        </w:rPr>
-        <w:t>.</w:t>
-      </w:r>
     </w:p>
     <w:p>
       <w:pPr>
         <w:spacing w:after="0" w:line="240" w:lineRule="auto"/>
         <w:rPr>
-          <w:rFonts w:eastAsia="Times New Roman" w:cstheme="minorHAnsi"/>
-          <w:lang w:val="en-GB" w:eastAsia="bg-BG"/>
-        </w:rPr>
-      </w:pPr>
-    </w:p>
-    <w:p>
-      <w:pPr>
-        <w:spacing w:after="0" w:line="240" w:lineRule="auto"/>
-        <w:rPr>
-          <w:rFonts w:eastAsia="Times New Roman" w:cstheme="minorHAnsi"/>
-          <w:lang w:val="en-GB" w:eastAsia="bg-BG"/>
-        </w:rPr>
-      </w:pPr>
-      <w:r>
-        <w:rPr>
-          <w:rFonts w:eastAsia="Times New Roman" w:cstheme="minorHAnsi"/>
-          <w:b/>
-          <w:lang w:val="en-GB" w:eastAsia="bg-BG"/>
-        </w:rPr>
-        <w:t>At least 2 exception handlings</w:t>
-      </w:r>
-      <w:r>
-        <w:rPr>
-          <w:rFonts w:eastAsia="Times New Roman" w:cstheme="minorHAnsi"/>
-          <w:lang w:val="en-GB" w:eastAsia="bg-BG"/>
-        </w:rPr>
-        <w:t xml:space="preserve"> </w:t>
-      </w:r>
-      <w:r>
-        <w:rPr>
-          <w:rFonts w:eastAsia="Times New Roman" w:cstheme="minorHAnsi"/>
-          <w:lang w:val="en-GB" w:eastAsia="bg-BG"/>
-        </w:rPr>
-        <w:t>–</w:t>
-      </w:r>
-      <w:r>
-        <w:rPr>
-          <w:rFonts w:eastAsia="Times New Roman" w:cstheme="minorHAnsi"/>
-          <w:lang w:val="en-GB" w:eastAsia="bg-BG"/>
-        </w:rPr>
-        <w:t xml:space="preserve"> </w:t>
-      </w:r>
-      <w:r>
-        <w:rPr>
-          <w:rFonts w:eastAsia="Times New Roman" w:cstheme="minorHAnsi"/>
-          <w:lang w:val="en-GB" w:eastAsia="bg-BG"/>
-        </w:rPr>
-        <w:t xml:space="preserve">The application catches an </w:t>
-      </w:r>
-      <w:r>
-        <w:rPr>
-          <w:rFonts w:eastAsia="Times New Roman" w:cstheme="minorHAnsi"/>
-          <w:i/>
-          <w:lang w:val="en-GB" w:eastAsia="bg-BG"/>
-        </w:rPr>
-        <w:t>ArgumentOutOfRange</w:t>
-      </w:r>
-      <w:r>
-        <w:rPr>
-          <w:rFonts w:eastAsia="Times New Roman" w:cstheme="minorHAnsi"/>
-          <w:lang w:val="en-GB" w:eastAsia="bg-BG"/>
-        </w:rPr>
-        <w:t xml:space="preserve"> exception when setting the console window and buffer sizes and </w:t>
-      </w:r>
-      <w:r>
-        <w:rPr>
-          <w:rFonts w:eastAsia="Times New Roman" w:cstheme="minorHAnsi"/>
-          <w:lang w:val="en-GB" w:eastAsia="bg-BG"/>
-        </w:rPr>
-        <w:t>displays</w:t>
-      </w:r>
-      <w:r>
-        <w:rPr>
-          <w:rFonts w:eastAsia="Times New Roman" w:cstheme="minorHAnsi"/>
-          <w:lang w:val="en-GB" w:eastAsia="bg-BG"/>
-        </w:rPr>
-        <w:t xml:space="preserve"> a </w:t>
-      </w:r>
-      <w:r>
-        <w:rPr>
-          <w:rFonts w:eastAsia="Times New Roman" w:cstheme="minorHAnsi"/>
-          <w:lang w:val="en-GB" w:eastAsia="bg-BG"/>
-        </w:rPr>
-        <w:t>helpful message</w:t>
-      </w:r>
-      <w:r>
-        <w:rPr>
-          <w:rFonts w:eastAsia="Times New Roman" w:cstheme="minorHAnsi"/>
-          <w:lang w:val="en-GB" w:eastAsia="bg-BG"/>
-        </w:rPr>
-        <w:t xml:space="preserve"> for</w:t>
-      </w:r>
-      <w:r>
-        <w:rPr>
-          <w:rFonts w:eastAsia="Times New Roman" w:cstheme="minorHAnsi"/>
-          <w:lang w:val="en-GB" w:eastAsia="bg-BG"/>
-        </w:rPr>
-        <w:t xml:space="preserve"> the user. A</w:t>
-      </w:r>
-      <w:r>
-        <w:rPr>
-          <w:rFonts w:eastAsia="Times New Roman" w:cstheme="minorHAnsi"/>
-          <w:lang w:val="en-GB" w:eastAsia="bg-BG"/>
-        </w:rPr>
-        <w:t>lso</w:t>
-      </w:r>
-      <w:r>
-        <w:rPr>
-          <w:rFonts w:eastAsia="Times New Roman" w:cstheme="minorHAnsi"/>
-          <w:lang w:val="en-GB" w:eastAsia="bg-BG"/>
-        </w:rPr>
-        <w:t>,</w:t>
-      </w:r>
-      <w:r>
-        <w:rPr>
-          <w:rFonts w:eastAsia="Times New Roman" w:cstheme="minorHAnsi"/>
-          <w:lang w:val="en-GB" w:eastAsia="bg-BG"/>
-        </w:rPr>
-        <w:t xml:space="preserve"> when reading and writing to the external text file</w:t>
-      </w:r>
-      <w:r>
-        <w:rPr>
-          <w:rFonts w:eastAsia="Times New Roman" w:cstheme="minorHAnsi"/>
-          <w:lang w:val="en-GB" w:eastAsia="bg-BG"/>
-        </w:rPr>
-        <w:t xml:space="preserve"> and using media files,</w:t>
-      </w:r>
-      <w:bookmarkStart w:id="0" w:name="_GoBack"/>
-      <w:bookmarkEnd w:id="0"/>
-      <w:r>
-        <w:rPr>
-          <w:rFonts w:eastAsia="Times New Roman" w:cstheme="minorHAnsi"/>
-          <w:lang w:val="en-GB" w:eastAsia="bg-BG"/>
-        </w:rPr>
-        <w:t xml:space="preserve"> </w:t>
-      </w:r>
-      <w:r>
-        <w:rPr>
-          <w:rFonts w:eastAsia="Times New Roman" w:cstheme="minorHAnsi"/>
-          <w:lang w:val="en-GB" w:eastAsia="bg-BG"/>
-        </w:rPr>
-        <w:t xml:space="preserve">it </w:t>
-      </w:r>
-      <w:r>
-        <w:rPr>
-          <w:rFonts w:eastAsia="Times New Roman" w:cstheme="minorHAnsi"/>
-          <w:lang w:val="en-GB" w:eastAsia="bg-BG"/>
-        </w:rPr>
-        <w:t>catches exceptions if the file is missing, or corrupted, etc.</w:t>
-      </w:r>
-      <w:r>
-        <w:rPr>
-          <w:rFonts w:eastAsia="Times New Roman" w:cstheme="minorHAnsi"/>
-          <w:lang w:val="en-GB" w:eastAsia="bg-BG"/>
-        </w:rPr>
-        <w:t xml:space="preserve"> Another exception handling is used when the player places their bet.</w:t>
-      </w:r>
-    </w:p>
-    <w:p>
-      <w:pPr>
-        <w:spacing w:after="0" w:line="240" w:lineRule="auto"/>
-        <w:rPr>
-          <w:rFonts w:eastAsia="Times New Roman" w:cstheme="minorHAnsi"/>
-          <w:lang w:val="en-GB" w:eastAsia="bg-BG"/>
-        </w:rPr>
-      </w:pPr>
-    </w:p>
-    <w:p>
-      <w:pPr>
-        <w:spacing w:after="0" w:line="240" w:lineRule="auto"/>
-        <w:rPr>
-          <w:rFonts w:eastAsia="Times New Roman" w:cstheme="minorHAnsi"/>
-          <w:lang w:val="en-GB" w:eastAsia="bg-BG"/>
-        </w:rPr>
-      </w:pPr>
-      <w:r>
-        <w:rPr>
-          <w:rFonts w:eastAsia="Times New Roman" w:cstheme="minorHAnsi"/>
-          <w:b/>
-          <w:lang w:val="en-GB" w:eastAsia="bg-BG"/>
-        </w:rPr>
-        <w:t xml:space="preserve">At </w:t>
-      </w:r>
-      <w:r>
-        <w:rPr>
-          <w:rFonts w:eastAsia="Times New Roman" w:cstheme="minorHAnsi"/>
-          <w:b/>
-          <w:lang w:val="en-GB" w:eastAsia="bg-BG"/>
-        </w:rPr>
-        <w:t>least 1</w:t>
-      </w:r>
-      <w:r>
-        <w:rPr>
-          <w:rFonts w:eastAsia="Times New Roman" w:cstheme="minorHAnsi"/>
-          <w:b/>
-          <w:lang w:val="en-GB" w:eastAsia="bg-BG"/>
-        </w:rPr>
-        <w:t xml:space="preserve"> use of external text file </w:t>
-      </w:r>
-      <w:r>
-        <w:rPr>
-          <w:rFonts w:eastAsia="Times New Roman" w:cstheme="minorHAnsi"/>
-          <w:lang w:val="en-GB" w:eastAsia="bg-BG"/>
-        </w:rPr>
-        <w:t>–</w:t>
-      </w:r>
-      <w:r>
-        <w:rPr>
-          <w:rFonts w:eastAsia="Times New Roman" w:cstheme="minorHAnsi"/>
-          <w:lang w:val="en-GB" w:eastAsia="bg-BG"/>
-        </w:rPr>
-        <w:t xml:space="preserve"> </w:t>
-      </w:r>
-      <w:r>
-        <w:rPr>
-          <w:rFonts w:eastAsia="Times New Roman" w:cstheme="minorHAnsi"/>
-          <w:lang w:val="en-GB" w:eastAsia="bg-BG"/>
-        </w:rPr>
-        <w:t xml:space="preserve">The game keeps track of best players by </w:t>
-      </w:r>
-      <w:r>
-        <w:rPr>
-          <w:rFonts w:eastAsia="Times New Roman" w:cstheme="minorHAnsi"/>
-          <w:lang w:val="en-GB" w:eastAsia="bg-BG"/>
-        </w:rPr>
-        <w:t>saving</w:t>
-      </w:r>
-      <w:r>
-        <w:rPr>
-          <w:rFonts w:eastAsia="Times New Roman" w:cstheme="minorHAnsi"/>
-          <w:lang w:val="en-GB" w:eastAsia="bg-BG"/>
-        </w:rPr>
-        <w:t xml:space="preserve"> their results in a text file.</w:t>
-      </w:r>
-    </w:p>
-    <w:p>
-      <w:pPr>
-        <w:spacing w:after="0" w:line="240" w:lineRule="auto"/>
-        <w:rPr>
-          <w:rFonts w:eastAsia="Times New Roman" w:cstheme="minorHAnsi"/>
-          <w:lang w:val="en-GB" w:eastAsia="bg-BG"/>
-        </w:rPr>
-      </w:pPr>
-    </w:p>
-    <w:p>
-      <w:pPr>
-        <w:spacing w:after="0" w:line="240" w:lineRule="auto"/>
-        <w:rPr>
-          <w:rFonts w:eastAsia="Times New Roman" w:cstheme="minorHAnsi"/>
-          <w:u w:val="single"/>
-          <w:lang w:val="en-GB" w:eastAsia="bg-BG"/>
-        </w:rPr>
-      </w:pPr>
-      <w:r>
-        <w:rPr>
-          <w:rFonts w:eastAsia="Times New Roman" w:cstheme="minorHAnsi"/>
-          <w:u w:val="single"/>
-          <w:lang w:val="en-GB" w:eastAsia="bg-BG"/>
-        </w:rPr>
-        <w:t>Optional requirements:</w:t>
-      </w:r>
-    </w:p>
-    <w:p>
-      <w:pPr>
-        <w:spacing w:after="0" w:line="240" w:lineRule="auto"/>
-        <w:rPr>
-          <w:rFonts w:eastAsia="Times New Roman" w:cstheme="minorHAnsi"/>
-          <w:lang w:val="en-GB" w:eastAsia="bg-BG"/>
-        </w:rPr>
-      </w:pPr>
-    </w:p>
-    <w:p>
-      <w:pPr>
-        <w:spacing w:after="0" w:line="240" w:lineRule="auto"/>
-        <w:rPr>
-          <w:rFonts w:eastAsia="Times New Roman" w:cstheme="minorHAnsi"/>
-          <w:lang w:val="en-GB" w:eastAsia="bg-BG"/>
-        </w:rPr>
-      </w:pPr>
-      <w:r>
-        <w:rPr>
-          <w:rFonts w:eastAsia="Times New Roman" w:cstheme="minorHAnsi"/>
-          <w:b/>
-          <w:lang w:val="en-GB" w:eastAsia="bg-BG"/>
-        </w:rPr>
-        <w:t>OOP</w:t>
-      </w:r>
-      <w:r>
-        <w:rPr>
-          <w:rFonts w:eastAsia="Times New Roman" w:cstheme="minorHAnsi"/>
-          <w:lang w:val="en-GB" w:eastAsia="bg-BG"/>
-        </w:rPr>
-        <w:t xml:space="preserve"> – The </w:t>
-      </w:r>
-      <w:r>
-        <w:rPr>
-          <w:rFonts w:eastAsia="Times New Roman" w:cstheme="minorHAnsi"/>
-          <w:lang w:val="en-GB" w:eastAsia="bg-BG"/>
-        </w:rPr>
-        <w:t>application uses classes with methods and constructors for code readability and to improve cohesion and lower coupling.</w:t>
-      </w:r>
-    </w:p>
-    <w:p>
-      <w:pPr>
-        <w:spacing w:after="0" w:line="240" w:lineRule="auto"/>
-        <w:rPr>
-          <w:rFonts w:eastAsia="Times New Roman" w:cstheme="minorHAnsi"/>
-          <w:lang w:val="en-GB" w:eastAsia="bg-BG"/>
-        </w:rPr>
-      </w:pPr>
-    </w:p>
-    <w:p>
-      <w:pPr>
-        <w:spacing w:after="0" w:line="240" w:lineRule="auto"/>
-        <w:rPr>
-          <w:rFonts w:eastAsia="Times New Roman" w:cstheme="minorHAnsi"/>
-          <w:lang w:val="en-GB" w:eastAsia="bg-BG"/>
-        </w:rPr>
-      </w:pPr>
-      <w:r>
-        <w:rPr>
-          <w:rFonts w:eastAsia="Times New Roman" w:cstheme="minorHAnsi"/>
-          <w:b/>
-          <w:lang w:val="en-GB" w:eastAsia="bg-BG"/>
-        </w:rPr>
-        <w:t>Sound effects</w:t>
-      </w:r>
-      <w:r>
-        <w:rPr>
-          <w:rFonts w:eastAsia="Times New Roman" w:cstheme="minorHAnsi"/>
-          <w:lang w:val="en-GB" w:eastAsia="bg-BG"/>
-        </w:rPr>
-        <w:t xml:space="preserve"> during gameplay.</w:t>
-      </w:r>
-      <w:r>
-        <w:rPr>
-          <w:rFonts w:eastAsia="Times New Roman" w:cstheme="minorHAnsi"/>
-          <w:lang w:val="en-GB" w:eastAsia="bg-BG"/>
-        </w:rPr>
-        <w:t xml:space="preserve"> </w:t>
-      </w:r>
-    </w:p>
-    <w:p>
-      <w:pPr>
-        <w:spacing w:after="0" w:line="240" w:lineRule="auto"/>
-        <w:rPr>
-          <w:rFonts w:eastAsia="Times New Roman" w:cstheme="minorHAnsi"/>
-          <w:lang w:val="en-GB" w:eastAsia="bg-BG"/>
-        </w:rPr>
-      </w:pPr>
-    </w:p>
-    <w:p>
-      <w:pPr>
-        <w:spacing w:after="0" w:line="240" w:lineRule="auto"/>
-        <w:rPr>
+          <w:rStyle w:val="Hyperlink"/>
           <w:rFonts w:eastAsia="Times New Roman" w:cstheme="minorHAnsi"/>
           <w:lang w:val="en-GB" w:eastAsia="bg-BG"/>
         </w:rPr>
@@ -2559,7 +2533,23 @@
           <w:rFonts w:eastAsia="Times New Roman" w:cstheme="minorHAnsi"/>
           <w:lang w:val="en-GB" w:eastAsia="bg-BG"/>
         </w:rPr>
-        <w:t xml:space="preserve"> at GitHub – </w:t>
+        <w:t xml:space="preserve"> at </w:t>
+      </w:r>
+      <w:proofErr w:type="spellStart"/>
+      <w:r>
+        <w:rPr>
+          <w:rFonts w:eastAsia="Times New Roman" w:cstheme="minorHAnsi"/>
+          <w:lang w:val="en-GB" w:eastAsia="bg-BG"/>
+        </w:rPr>
+        <w:t>GitHub</w:t>
+      </w:r>
+      <w:proofErr w:type="spellEnd"/>
+      <w:r>
+        <w:rPr>
+          <w:rFonts w:eastAsia="Times New Roman" w:cstheme="minorHAnsi"/>
+          <w:lang w:val="en-GB" w:eastAsia="bg-BG"/>
+        </w:rPr>
+        <w:t xml:space="preserve"> – </w:t>
       </w:r>
       <w:hyperlink r:id="rId5" w:history="1">
         <w:r>
@@ -2574,33 +2564,141 @@
     </w:p>
     <w:p>
       <w:pPr>
+        <w:spacing w:after="0" w:line="240" w:lineRule="auto"/>
+        <w:rPr>
+          <w:rFonts w:eastAsia="Times New Roman" w:cstheme="minorHAnsi"/>
+          <w:lang w:val="en-GB" w:eastAsia="bg-BG"/>
+        </w:rPr>
+      </w:pPr>
+    </w:p>
+    <w:p>
+      <w:pPr>
+        <w:spacing w:after="0" w:line="240" w:lineRule="auto"/>
+        <w:rPr>
+          <w:rFonts w:eastAsia="Times New Roman" w:cstheme="minorHAnsi"/>
+          <w:u w:val="single"/>
+          <w:lang w:val="en-GB" w:eastAsia="bg-BG"/>
+        </w:rPr>
+      </w:pPr>
+      <w:r>
+        <w:rPr>
+          <w:rFonts w:eastAsia="Times New Roman" w:cstheme="minorHAnsi"/>
+          <w:u w:val="single"/>
+          <w:lang w:val="en-GB" w:eastAsia="bg-BG"/>
+        </w:rPr>
+        <w:t>Optional requirements:</w:t>
+      </w:r>
+    </w:p>
+    <w:p>
+      <w:pPr>
+        <w:spacing w:after="0" w:line="240" w:lineRule="auto"/>
+        <w:rPr>
+          <w:rFonts w:eastAsia="Times New Roman" w:cstheme="minorHAnsi"/>
+          <w:lang w:val="en-GB" w:eastAsia="bg-BG"/>
+        </w:rPr>
+      </w:pPr>
+    </w:p>
+    <w:p>
+      <w:pPr>
+        <w:spacing w:after="0" w:line="240" w:lineRule="auto"/>
+        <w:rPr>
+          <w:rFonts w:eastAsia="Times New Roman" w:cstheme="minorHAnsi"/>
+          <w:lang w:val="en-GB" w:eastAsia="bg-BG"/>
+        </w:rPr>
+      </w:pPr>
+      <w:r>
+        <w:rPr>
+          <w:rFonts w:eastAsia="Times New Roman" w:cstheme="minorHAnsi"/>
+          <w:b/>
+          <w:lang w:val="en-GB" w:eastAsia="bg-BG"/>
+        </w:rPr>
+        <w:t>OOP</w:t>
+      </w:r>
+      <w:r>
+        <w:rPr>
+          <w:rFonts w:eastAsia="Times New Roman" w:cstheme="minorHAnsi"/>
+          <w:lang w:val="en-GB" w:eastAsia="bg-BG"/>
+        </w:rPr>
+        <w:t xml:space="preserve"> – The </w:t>
+      </w:r>
+      <w:r>
+        <w:rPr>
+          <w:rFonts w:eastAsia="Times New Roman" w:cstheme="minorHAnsi"/>
+          <w:lang w:val="en-GB" w:eastAsia="bg-BG"/>
+        </w:rPr>
+        <w:t>application uses classes with methods and constructors for code readability and to improve cohesion and lower coupling.</w:t>
+      </w:r>
+    </w:p>
+    <w:p>
+      <w:pPr>
+        <w:spacing w:after="0" w:line="240" w:lineRule="auto"/>
+        <w:rPr>
+          <w:rFonts w:eastAsia="Times New Roman" w:cstheme="minorHAnsi"/>
+          <w:lang w:val="en-GB" w:eastAsia="bg-BG"/>
+        </w:rPr>
+      </w:pPr>
+    </w:p>
+    <w:p>
+      <w:pPr>
+        <w:spacing w:after="0" w:line="240" w:lineRule="auto"/>
+        <w:rPr>
+          <w:rFonts w:eastAsia="Times New Roman" w:cstheme="minorHAnsi"/>
+          <w:lang w:val="en-GB" w:eastAsia="bg-BG"/>
+        </w:rPr>
+      </w:pPr>
+      <w:r>
+        <w:rPr>
+          <w:rFonts w:eastAsia="Times New Roman" w:cstheme="minorHAnsi"/>
+          <w:b/>
+          <w:lang w:val="en-GB" w:eastAsia="bg-BG"/>
+        </w:rPr>
+        <w:t>Sound effects</w:t>
+      </w:r>
+      <w:r>
+        <w:rPr>
+          <w:rFonts w:eastAsia="Times New Roman" w:cstheme="minorHAnsi"/>
+          <w:lang w:val="en-GB" w:eastAsia="bg-BG"/>
+        </w:rPr>
+        <w:t xml:space="preserve"> during gameplay.</w:t>
+      </w:r>
+      <w:r>
+        <w:rPr>
+          <w:rFonts w:eastAsia="Times New Roman" w:cstheme="minorHAnsi"/>
+          <w:lang w:val="en-GB" w:eastAsia="bg-BG"/>
+        </w:rPr>
+        <w:t xml:space="preserve"> </w:t>
+      </w:r>
+    </w:p>
+    <w:p>
+      <w:pPr>
+        <w:spacing w:after="0" w:line="240" w:lineRule="auto"/>
+        <w:rPr>
+          <w:rFonts w:eastAsia="Times New Roman" w:cstheme="minorHAnsi"/>
+          <w:lang w:val="en-GB" w:eastAsia="bg-BG"/>
+        </w:rPr>
+      </w:pPr>
+      <w:bookmarkStart w:id="0" w:name="_GoBack"/>
+      <w:bookmarkEnd w:id="0"/>
+    </w:p>
+    <w:p>
+      <w:pPr>
         <w:pStyle w:val="Heading1"/>
         <w:rPr>
           <w:rFonts w:asciiTheme="minorHAnsi" w:hAnsiTheme="minorHAnsi" w:cstheme="minorHAnsi"/>
           <w:b w:val="0"/>
           <w:sz w:val="22"/>
           <w:szCs w:val="22"/>
-          <w:lang w:val="en-GB"/>
-        </w:rPr>
-      </w:pPr>
-    </w:p>
-    <w:p>
-      <w:pPr>
-        <w:pStyle w:val="Heading1"/>
-        <w:rPr>
-          <w:rFonts w:asciiTheme="minorHAnsi" w:hAnsiTheme="minorHAnsi" w:cstheme="minorHAnsi"/>
-          <w:b w:val="0"/>
-          <w:sz w:val="22"/>
-          <w:szCs w:val="22"/>
-          <w:lang w:val="en-GB"/>
-        </w:rPr>
-      </w:pPr>
-      <w:r>
-        <w:rPr>
-          <w:rFonts w:asciiTheme="minorHAnsi" w:hAnsiTheme="minorHAnsi" w:cstheme="minorHAnsi"/>
-          <w:b w:val="0"/>
-          <w:sz w:val="22"/>
-          <w:szCs w:val="22"/>
+          <w:u w:val="single"/>
+          <w:lang w:val="en-GB"/>
+        </w:rPr>
+      </w:pPr>
+      <w:r>
+        <w:rPr>
+          <w:rFonts w:asciiTheme="minorHAnsi" w:hAnsiTheme="minorHAnsi" w:cstheme="minorHAnsi"/>
+          <w:b w:val="0"/>
+          <w:sz w:val="22"/>
+          <w:szCs w:val="22"/>
+          <w:u w:val="single"/>
           <w:lang w:val="en-GB"/>
         </w:rPr>
         <w:t>Credit</w:t>
@@ -2611,6 +2709,7 @@
           <w:b w:val="0"/>
           <w:sz w:val="22"/>
           <w:szCs w:val="22"/>
+          <w:u w:val="single"/>
           <w:lang w:val="en-GB"/>
         </w:rPr>
         <w:t>s</w:t>
@@ -2621,6 +2720,7 @@
           <w:b w:val="0"/>
           <w:sz w:val="22"/>
           <w:szCs w:val="22"/>
+          <w:u w:val="single"/>
           <w:lang w:val="en-GB"/>
         </w:rPr>
         <w:t>:</w:t>
@@ -2708,6 +2808,19 @@
           <w:lang w:val="en-GB"/>
         </w:rPr>
       </w:pPr>
+      <w:hyperlink r:id="rId8" w:history="1">
+        <w:r>
+          <w:rPr>
+            <w:rStyle w:val="Hyperlink"/>
+            <w:rFonts w:asciiTheme="minorHAnsi" w:hAnsiTheme="minorHAnsi" w:cstheme="minorHAnsi"/>
+            <w:b w:val="0"/>
+            <w:sz w:val="22"/>
+            <w:szCs w:val="22"/>
+            <w:lang w:val="en-GB"/>
+          </w:rPr>
+          <w:t>textart4u.blogspot.com</w:t>
+        </w:r>
+      </w:hyperlink>
     </w:p>
     <w:p>
       <w:pPr>
@@ -2720,54 +2833,19 @@
           <w:lang w:val="en-GB"/>
         </w:rPr>
       </w:pPr>
-    </w:p>
-    <w:p>
-      <w:pPr>
-        <w:pStyle w:val="Heading1"/>
-        <w:rPr>
-          <w:rFonts w:asciiTheme="minorHAnsi" w:hAnsiTheme="minorHAnsi" w:cstheme="minorHAnsi"/>
-          <w:b w:val="0"/>
-          <w:sz w:val="22"/>
-          <w:szCs w:val="22"/>
-          <w:lang w:val="en-GB"/>
-        </w:rPr>
-      </w:pPr>
-    </w:p>
-    <w:p>
-      <w:pPr>
-        <w:pStyle w:val="Heading1"/>
-        <w:rPr>
-          <w:lang w:val="en-GB"/>
-        </w:rPr>
-      </w:pPr>
-    </w:p>
-    <w:p>
-      <w:pPr>
-        <w:pStyle w:val="Heading1"/>
-        <w:rPr>
-          <w:lang w:val="en-GB"/>
-        </w:rPr>
-      </w:pPr>
-    </w:p>
-    <w:p>
-      <w:pPr>
-        <w:pStyle w:val="Heading1"/>
-        <w:rPr>
-          <w:lang w:val="en-GB"/>
-        </w:rPr>
-      </w:pPr>
-    </w:p>
-    <w:p>
-      <w:pPr>
-        <w:pStyle w:val="Heading1"/>
-        <w:rPr>
-          <w:rFonts w:asciiTheme="minorHAnsi" w:hAnsiTheme="minorHAnsi" w:cstheme="minorHAnsi"/>
-          <w:b w:val="0"/>
-          <w:sz w:val="22"/>
-          <w:szCs w:val="22"/>
-          <w:lang w:val="en-GB"/>
-        </w:rPr>
-      </w:pPr>
+      <w:hyperlink r:id="rId9" w:history="1">
+        <w:r>
+          <w:rPr>
+            <w:rStyle w:val="Hyperlink"/>
+            <w:rFonts w:asciiTheme="minorHAnsi" w:hAnsiTheme="minorHAnsi" w:cstheme="minorHAnsi"/>
+            <w:b w:val="0"/>
+            <w:sz w:val="22"/>
+            <w:szCs w:val="22"/>
+            <w:lang w:val="en-GB"/>
+          </w:rPr>
+          <w:t>Text to ASCII Art Generator (TAAG) - patorjk.com</w:t>
+        </w:r>
+      </w:hyperlink>
     </w:p>
     <w:sectPr>
       <w:pgSz w:w="11906" w:h="16838"/>
@@ -3198,6 +3276,7 @@
   <w:style w:type="character" w:default="1" w:styleId="DefaultParagraphFont">
     <w:name w:val="Default Paragraph Font"/>
     <w:uiPriority w:val="1"/>
+    <w:semiHidden/>
     <w:unhideWhenUsed/>
   </w:style>
   <w:style w:type="table" w:default="1" w:styleId="TableNormal">
@@ -3544,7 +3623,7 @@
 </file>
 
 <file path=customXml/itemProps1.xml><?xml version="1.0" encoding="utf-8"?>
-<ds:datastoreItem xmlns:ds="http://schemas.openxmlformats.org/officeDocument/2006/customXml" ds:itemID="{3E07B662-A3F0-437F-BE58-84EE57F3A5E6}">
+<ds:datastoreItem xmlns:ds="http://schemas.openxmlformats.org/officeDocument/2006/customXml" ds:itemID="{785D3EB9-DFD1-4180-A8E9-86ABDFAF703E}">
   <ds:schemaRefs>
     <ds:schemaRef ds:uri="http://schemas.openxmlformats.org/officeDocument/2006/bibliography"/>
   </ds:schemaRefs>

</xml_diff>